<commit_message>
"Updated Ist_Certificates.docx and removed ~$t_Certificates.docx"
</commit_message>
<xml_diff>
--- a/src/components/resources/files/Ist_Certificates.docx
+++ b/src/components/resources/files/Ist_Certificates.docx
@@ -4483,6 +4483,9 @@
       <w:r>
         <w:t>Dinesh Mirchandani</w:t>
       </w:r>
+      <w:r>
+        <w:t xml:space="preserve"> (department chair)</w:t>
+      </w:r>
     </w:p>
     <w:p>
       <w:pPr>
@@ -4553,10 +4556,7 @@
         <w:ind w:left="720"/>
       </w:pPr>
       <w:r>
-        <w:t>Courses</w:t>
-      </w:r>
-      <w:r>
-        <w:t xml:space="preserve"> teaching:</w:t>
+        <w:t>Courses teaching:</w:t>
       </w:r>
     </w:p>
     <w:p>
@@ -26323,6 +26323,7 @@
   <w:style w:type="character" w:default="1" w:styleId="DefaultParagraphFont">
     <w:name w:val="Default Paragraph Font"/>
     <w:uiPriority w:val="1"/>
+    <w:semiHidden/>
     <w:unhideWhenUsed/>
   </w:style>
   <w:style w:type="table" w:default="1" w:styleId="TableNormal">

</xml_diff>

<commit_message>
"Updated Ist_Certificates.docx, deleted ~$T_bulletin.docx and ~$t_Certificates.docx"
</commit_message>
<xml_diff>
--- a/src/components/resources/files/Ist_Certificates.docx
+++ b/src/components/resources/files/Ist_Certificates.docx
@@ -1955,7 +1955,13 @@
     </w:p>
     <w:p>
       <w:r>
-        <w:t>Faculty research Profiles:</w:t>
+        <w:t xml:space="preserve">Faculty </w:t>
+      </w:r>
+      <w:r>
+        <w:t>R</w:t>
+      </w:r>
+      <w:r>
+        <w:t>esearch Profiles:</w:t>
       </w:r>
     </w:p>
     <w:p/>

</xml_diff>

<commit_message>
"Updated GeminiAsk.jsx to modify AI model prompt and updated Ist_Certificates.docx file"
</commit_message>
<xml_diff>
--- a/src/components/resources/files/Ist_Certificates.docx
+++ b/src/components/resources/files/Ist_Certificates.docx
@@ -1,6 +1,6 @@
 
 <file path=word/document.xml><?xml version="1.0" encoding="utf-8"?>
-<w:document xmlns:wpc="http://schemas.microsoft.com/office/word/2010/wordprocessingCanvas" xmlns:cx="http://schemas.microsoft.com/office/drawing/2014/chartex" xmlns:cx1="http://schemas.microsoft.com/office/drawing/2015/9/8/chartex" xmlns:cx2="http://schemas.microsoft.com/office/drawing/2015/10/21/chartex" xmlns:cx3="http://schemas.microsoft.com/office/drawing/2016/5/9/chartex" xmlns:cx4="http://schemas.microsoft.com/office/drawing/2016/5/10/chartex" xmlns:cx5="http://schemas.microsoft.com/office/drawing/2016/5/11/chartex" xmlns:cx6="http://schemas.microsoft.com/office/drawing/2016/5/12/chartex" xmlns:cx7="http://schemas.microsoft.com/office/drawing/2016/5/13/chartex" xmlns:cx8="http://schemas.microsoft.com/office/drawing/2016/5/14/chartex" xmlns:mc="http://schemas.openxmlformats.org/markup-compatibility/2006" xmlns:aink="http://schemas.microsoft.com/office/drawing/2016/ink" xmlns:am3d="http://schemas.microsoft.com/office/drawing/2017/model3d" xmlns:o="urn:schemas-microsoft-com:office:office" xmlns:oel="http://schemas.microsoft.com/office/2019/extlst" xmlns:r="http://schemas.openxmlformats.org/officeDocument/2006/relationships" xmlns:m="http://schemas.openxmlformats.org/officeDocument/2006/math" xmlns:v="urn:schemas-microsoft-com:vml" xmlns:wp14="http://schemas.microsoft.com/office/word/2010/wordprocessingDrawing" xmlns:wp="http://schemas.openxmlformats.org/drawingml/2006/wordprocessingDrawing" xmlns:w10="urn:schemas-microsoft-com:office:word" xmlns:w="http://schemas.openxmlformats.org/wordprocessingml/2006/main" xmlns:w14="http://schemas.microsoft.com/office/word/2010/wordml" xmlns:w15="http://schemas.microsoft.com/office/word/2012/wordml" xmlns:w16cex="http://schemas.microsoft.com/office/word/2018/wordml/cex" xmlns:w16cid="http://schemas.microsoft.com/office/word/2016/wordml/cid" xmlns:w16="http://schemas.microsoft.com/office/word/2018/wordml" xmlns:w16sdtdh="http://schemas.microsoft.com/office/word/2020/wordml/sdtdatahash" xmlns:w16se="http://schemas.microsoft.com/office/word/2015/wordml/symex" xmlns:wpg="http://schemas.microsoft.com/office/word/2010/wordprocessingGroup" xmlns:wpi="http://schemas.microsoft.com/office/word/2010/wordprocessingInk" xmlns:wne="http://schemas.microsoft.com/office/word/2006/wordml" xmlns:wps="http://schemas.microsoft.com/office/word/2010/wordprocessingShape" mc:Ignorable="w14 w15 w16se w16cid w16 w16cex w16sdtdh wp14">
+<w:document xmlns:wpc="http://schemas.microsoft.com/office/word/2010/wordprocessingCanvas" xmlns:cx="http://schemas.microsoft.com/office/drawing/2014/chartex" xmlns:cx1="http://schemas.microsoft.com/office/drawing/2015/9/8/chartex" xmlns:cx2="http://schemas.microsoft.com/office/drawing/2015/10/21/chartex" xmlns:cx3="http://schemas.microsoft.com/office/drawing/2016/5/9/chartex" xmlns:cx4="http://schemas.microsoft.com/office/drawing/2016/5/10/chartex" xmlns:cx5="http://schemas.microsoft.com/office/drawing/2016/5/11/chartex" xmlns:cx6="http://schemas.microsoft.com/office/drawing/2016/5/12/chartex" xmlns:cx7="http://schemas.microsoft.com/office/drawing/2016/5/13/chartex" xmlns:cx8="http://schemas.microsoft.com/office/drawing/2016/5/14/chartex" xmlns:mc="http://schemas.openxmlformats.org/markup-compatibility/2006" xmlns:aink="http://schemas.microsoft.com/office/drawing/2016/ink" xmlns:am3d="http://schemas.microsoft.com/office/drawing/2017/model3d" xmlns:o="urn:schemas-microsoft-com:office:office" xmlns:oel="http://schemas.microsoft.com/office/2019/extlst" xmlns:r="http://schemas.openxmlformats.org/officeDocument/2006/relationships" xmlns:m="http://schemas.openxmlformats.org/officeDocument/2006/math" xmlns:v="urn:schemas-microsoft-com:vml" xmlns:wp14="http://schemas.microsoft.com/office/word/2010/wordprocessingDrawing" xmlns:wp="http://schemas.openxmlformats.org/drawingml/2006/wordprocessingDrawing" xmlns:w10="urn:schemas-microsoft-com:office:word" xmlns:w="http://schemas.openxmlformats.org/wordprocessingml/2006/main" xmlns:w14="http://schemas.microsoft.com/office/word/2010/wordml" xmlns:w15="http://schemas.microsoft.com/office/word/2012/wordml" xmlns:w16cex="http://schemas.microsoft.com/office/word/2018/wordml/cex" xmlns:w16cid="http://schemas.microsoft.com/office/word/2016/wordml/cid" xmlns:w16="http://schemas.microsoft.com/office/word/2018/wordml" xmlns:w16du="http://schemas.microsoft.com/office/word/2023/wordml/word16du" xmlns:w16sdtdh="http://schemas.microsoft.com/office/word/2020/wordml/sdtdatahash" xmlns:w16se="http://schemas.microsoft.com/office/word/2015/wordml/symex" xmlns:wpg="http://schemas.microsoft.com/office/word/2010/wordprocessingGroup" xmlns:wpi="http://schemas.microsoft.com/office/word/2010/wordprocessingInk" xmlns:wne="http://schemas.microsoft.com/office/word/2006/wordml" xmlns:wps="http://schemas.microsoft.com/office/word/2010/wordprocessingShape" mc:Ignorable="w14 w15 w16se w16cid w16 w16cex w16sdtdh w16du wp14">
   <w:body>
     <w:p>
       <w:pPr>
@@ -37132,6 +37132,8 @@
     </w:tbl>
     <w:p>
       <w:pPr>
+        <w:shd w:val="clear" w:color="auto" w:fill="FFFFFF"/>
+        <w:spacing w:before="100" w:beforeAutospacing="1" w:after="100" w:afterAutospacing="1"/>
         <w:rPr>
           <w:rFonts w:ascii="Times New Roman" w:hAnsi="Times New Roman" w:cs="Times New Roman"/>
         </w:rPr>
@@ -37139,23 +37141,310 @@
     </w:p>
     <w:p>
       <w:pPr>
+        <w:pStyle w:val="ListParagraph"/>
+        <w:numPr>
+          <w:ilvl w:val="0"/>
+          <w:numId w:val="4"/>
+        </w:numPr>
         <w:shd w:val="clear" w:color="auto" w:fill="FFFFFF"/>
         <w:spacing w:before="100" w:beforeAutospacing="1" w:after="100" w:afterAutospacing="1"/>
         <w:rPr>
           <w:rFonts w:ascii="Roboto" w:eastAsia="Times New Roman" w:hAnsi="Roboto" w:cs="Times New Roman"/>
           <w:color w:val="333333"/>
+        </w:rPr>
+      </w:pPr>
+      <w:r>
+        <w:rPr>
+          <w:rFonts w:ascii="Roboto" w:eastAsia="Times New Roman" w:hAnsi="Roboto" w:cs="Times New Roman"/>
+          <w:color w:val="333333"/>
+        </w:rPr>
+        <w:t>Necdet Gurkan</w:t>
+      </w:r>
+    </w:p>
+    <w:p>
+      <w:pPr>
+        <w:pStyle w:val="ListParagraph"/>
+        <w:shd w:val="clear" w:color="auto" w:fill="FFFFFF"/>
+        <w:spacing w:before="100" w:beforeAutospacing="1" w:after="100" w:afterAutospacing="1"/>
+        <w:ind w:left="1440"/>
+        <w:rPr>
+          <w:rFonts w:ascii="Roboto" w:eastAsia="Times New Roman" w:hAnsi="Roboto" w:cs="Times New Roman"/>
+          <w:color w:val="333333"/>
+        </w:rPr>
+      </w:pPr>
+      <w:r>
+        <w:rPr>
+          <w:rFonts w:ascii="Roboto" w:eastAsia="Times New Roman" w:hAnsi="Roboto" w:cs="Times New Roman"/>
+          <w:color w:val="333333"/>
+        </w:rPr>
+        <w:t>Assistant p</w:t>
+      </w:r>
+      <w:r>
+        <w:rPr>
+          <w:rFonts w:ascii="Roboto" w:eastAsia="Times New Roman" w:hAnsi="Roboto" w:cs="Times New Roman"/>
+          <w:color w:val="333333"/>
+        </w:rPr>
+        <w:t>rofessor of Information Systems and Technology</w:t>
+      </w:r>
+      <w:r>
+        <w:rPr>
+          <w:rFonts w:ascii="Roboto" w:eastAsia="Times New Roman" w:hAnsi="Roboto" w:cs="Times New Roman"/>
+          <w:color w:val="333333"/>
+        </w:rPr>
+        <w:br/>
+        <w:t xml:space="preserve">Office: </w:t>
+      </w:r>
+      <w:r>
+        <w:rPr>
+          <w:rFonts w:ascii="Roboto" w:eastAsia="Times New Roman" w:hAnsi="Roboto" w:cs="Times New Roman"/>
+          <w:color w:val="333333"/>
+        </w:rPr>
+        <w:t>TBA</w:t>
+      </w:r>
+    </w:p>
+    <w:p>
+      <w:pPr>
+        <w:pStyle w:val="ListParagraph"/>
+        <w:shd w:val="clear" w:color="auto" w:fill="FFFFFF"/>
+        <w:spacing w:before="100" w:beforeAutospacing="1" w:after="100" w:afterAutospacing="1"/>
+        <w:ind w:left="1440"/>
+        <w:rPr>
+          <w:rFonts w:ascii="Roboto" w:eastAsia="Times New Roman" w:hAnsi="Roboto" w:cs="Times New Roman"/>
+          <w:b/>
+          <w:bCs/>
+        </w:rPr>
+      </w:pPr>
+      <w:r>
+        <w:rPr>
+          <w:rFonts w:ascii="Roboto" w:eastAsia="Times New Roman" w:hAnsi="Roboto" w:cs="Times New Roman"/>
+          <w:color w:val="333333"/>
+        </w:rPr>
+        <w:t>Email:</w:t>
+      </w:r>
+      <w:r>
+        <w:rPr>
+          <w:rFonts w:ascii="Roboto" w:eastAsia="Times New Roman" w:hAnsi="Roboto" w:cs="Times New Roman"/>
+          <w:b/>
+          <w:bCs/>
+          <w:color w:val="333333"/>
+        </w:rPr>
+        <w:t> </w:t>
+      </w:r>
+      <w:r>
+        <w:rPr>
+          <w:rFonts w:ascii="Roboto" w:eastAsia="Times New Roman" w:hAnsi="Roboto" w:cs="Times New Roman"/>
+          <w:b/>
+          <w:bCs/>
+        </w:rPr>
+        <w:fldChar w:fldCharType="begin"/>
+      </w:r>
+      <w:r>
+        <w:rPr>
+          <w:rFonts w:ascii="Roboto" w:eastAsia="Times New Roman" w:hAnsi="Roboto" w:cs="Times New Roman"/>
+          <w:b/>
+          <w:bCs/>
+        </w:rPr>
+        <w:instrText>HYPERLINK "mailto:</w:instrText>
+      </w:r>
+      <w:r>
+        <w:rPr>
+          <w:rFonts w:ascii="Roboto" w:eastAsia="Times New Roman" w:hAnsi="Roboto" w:cs="Times New Roman"/>
+          <w:b/>
+          <w:bCs/>
+        </w:rPr>
+        <w:instrText>ngvm4</w:instrText>
+      </w:r>
+      <w:r>
+        <w:rPr>
+          <w:rFonts w:ascii="Roboto" w:eastAsia="Times New Roman" w:hAnsi="Roboto" w:cs="Times New Roman"/>
+          <w:b/>
+          <w:bCs/>
+        </w:rPr>
+        <w:instrText>@umsl.edu</w:instrText>
+      </w:r>
+      <w:r>
+        <w:rPr>
+          <w:rFonts w:ascii="Roboto" w:eastAsia="Times New Roman" w:hAnsi="Roboto" w:cs="Times New Roman"/>
+          <w:b/>
+          <w:bCs/>
+        </w:rPr>
+        <w:instrText>"</w:instrText>
+      </w:r>
+      <w:r>
+        <w:rPr>
+          <w:rFonts w:ascii="Roboto" w:eastAsia="Times New Roman" w:hAnsi="Roboto" w:cs="Times New Roman"/>
+          <w:b/>
+          <w:bCs/>
+        </w:rPr>
+        <w:fldChar w:fldCharType="separate"/>
+      </w:r>
+      <w:r>
+        <w:rPr>
+          <w:rStyle w:val="Hyperlink"/>
+          <w:rFonts w:ascii="Roboto" w:eastAsia="Times New Roman" w:hAnsi="Roboto" w:cs="Times New Roman"/>
+          <w:b/>
+          <w:bCs/>
+        </w:rPr>
+        <w:t>ngvm4</w:t>
+      </w:r>
+      <w:r>
+        <w:rPr>
+          <w:rStyle w:val="Hyperlink"/>
+          <w:rFonts w:ascii="Roboto" w:eastAsia="Times New Roman" w:hAnsi="Roboto" w:cs="Times New Roman"/>
+          <w:b/>
+          <w:bCs/>
+        </w:rPr>
+        <w:t>@</w:t>
+      </w:r>
+      <w:r>
+        <w:rPr>
+          <w:rStyle w:val="Hyperlink"/>
+          <w:rFonts w:ascii="Roboto" w:eastAsia="Times New Roman" w:hAnsi="Roboto" w:cs="Times New Roman"/>
+          <w:b/>
+          <w:bCs/>
+        </w:rPr>
+        <w:t>umsl.edu</w:t>
+      </w:r>
+      <w:r>
+        <w:rPr>
+          <w:rFonts w:ascii="Roboto" w:eastAsia="Times New Roman" w:hAnsi="Roboto" w:cs="Times New Roman"/>
+          <w:b/>
+          <w:bCs/>
+        </w:rPr>
+        <w:fldChar w:fldCharType="end"/>
+      </w:r>
+    </w:p>
+    <w:p>
+      <w:pPr>
+        <w:pStyle w:val="ListParagraph"/>
+        <w:shd w:val="clear" w:color="auto" w:fill="FFFFFF"/>
+        <w:spacing w:before="100" w:beforeAutospacing="1" w:after="100" w:afterAutospacing="1"/>
+        <w:rPr>
+          <w:rFonts w:ascii="Roboto" w:eastAsia="Times New Roman" w:hAnsi="Roboto" w:cs="Times New Roman"/>
+          <w:b/>
+          <w:bCs/>
         </w:rPr>
       </w:pPr>
     </w:p>
     <w:p>
       <w:pPr>
+        <w:pStyle w:val="ListParagraph"/>
         <w:shd w:val="clear" w:color="auto" w:fill="FFFFFF"/>
         <w:spacing w:before="100" w:beforeAutospacing="1" w:after="100" w:afterAutospacing="1"/>
+        <w:ind w:firstLine="720"/>
+        <w:rPr>
+          <w:rFonts w:ascii="Roboto" w:eastAsia="Times New Roman" w:hAnsi="Roboto" w:cs="Times New Roman"/>
+          <w:b/>
+          <w:bCs/>
+        </w:rPr>
+      </w:pPr>
+      <w:r>
+        <w:rPr>
+          <w:rFonts w:ascii="Roboto" w:eastAsia="Times New Roman" w:hAnsi="Roboto" w:cs="Times New Roman"/>
+          <w:b/>
+          <w:bCs/>
+        </w:rPr>
+        <w:t xml:space="preserve">Other Information: </w:t>
+      </w:r>
+    </w:p>
+    <w:p>
+      <w:pPr>
+        <w:pStyle w:val="ListParagraph"/>
+        <w:shd w:val="clear" w:color="auto" w:fill="FFFFFF"/>
+        <w:spacing w:before="100" w:beforeAutospacing="1" w:after="100" w:afterAutospacing="1"/>
+        <w:ind w:left="1440"/>
         <w:rPr>
           <w:rFonts w:ascii="Roboto" w:eastAsia="Times New Roman" w:hAnsi="Roboto" w:cs="Times New Roman"/>
           <w:color w:val="333333"/>
         </w:rPr>
       </w:pPr>
+      <w:r>
+        <w:rPr>
+          <w:rFonts w:ascii="Roboto" w:eastAsia="Times New Roman" w:hAnsi="Roboto" w:cs="Times New Roman"/>
+          <w:b/>
+          <w:bCs/>
+        </w:rPr>
+        <w:br/>
+      </w:r>
+      <w:r>
+        <w:rPr>
+          <w:rFonts w:ascii="Roboto" w:eastAsia="Times New Roman" w:hAnsi="Roboto" w:cs="Times New Roman"/>
+          <w:color w:val="333333"/>
+        </w:rPr>
+        <w:t>Necdet Gurkan is a Ph.D. graduate from the School of Business, Stevens Institute of Technology. His fascination lies at the intersection of human-machine cognition, collective intelligence, and the transformative power of information technologies. Through rigorous research and application, he has mastered techniques like probabilistic modeling, Bayesian non-parametric modeling, deep neural network data fusion, cognitive-driven response processes, and advanced psychometric modeling.</w:t>
+      </w:r>
+    </w:p>
+    <w:p>
+      <w:pPr>
+        <w:pStyle w:val="ListParagraph"/>
+        <w:shd w:val="clear" w:color="auto" w:fill="FFFFFF"/>
+        <w:spacing w:before="100" w:beforeAutospacing="1" w:after="100" w:afterAutospacing="1"/>
+        <w:rPr>
+          <w:rFonts w:ascii="Roboto" w:eastAsia="Times New Roman" w:hAnsi="Roboto" w:cs="Times New Roman"/>
+          <w:color w:val="333333"/>
+        </w:rPr>
+      </w:pPr>
+    </w:p>
+    <w:p>
+      <w:pPr>
+        <w:pStyle w:val="ListParagraph"/>
+        <w:shd w:val="clear" w:color="auto" w:fill="FFFFFF"/>
+        <w:spacing w:before="100" w:beforeAutospacing="1" w:after="100" w:afterAutospacing="1"/>
+        <w:rPr>
+          <w:rFonts w:ascii="Roboto" w:eastAsia="Times New Roman" w:hAnsi="Roboto" w:cs="Times New Roman"/>
+          <w:color w:val="333333"/>
+        </w:rPr>
+      </w:pPr>
+    </w:p>
+    <w:p>
+      <w:pPr>
+        <w:pStyle w:val="ListParagraph"/>
+        <w:shd w:val="clear" w:color="auto" w:fill="FFFFFF"/>
+        <w:spacing w:before="100" w:beforeAutospacing="1" w:after="100" w:afterAutospacing="1"/>
+        <w:ind w:firstLine="720"/>
+        <w:rPr>
+          <w:rFonts w:ascii="Roboto" w:eastAsia="Times New Roman" w:hAnsi="Roboto" w:cs="Times New Roman"/>
+          <w:color w:val="333333"/>
+        </w:rPr>
+      </w:pPr>
+      <w:r>
+        <w:rPr>
+          <w:rFonts w:ascii="Roboto" w:eastAsia="Times New Roman" w:hAnsi="Roboto" w:cs="Times New Roman"/>
+          <w:color w:val="333333"/>
+        </w:rPr>
+        <w:t xml:space="preserve">Courses teaching: </w:t>
+      </w:r>
+    </w:p>
+    <w:p>
+      <w:pPr>
+        <w:pStyle w:val="ListParagraph"/>
+        <w:shd w:val="clear" w:color="auto" w:fill="FFFFFF"/>
+        <w:spacing w:before="100" w:beforeAutospacing="1" w:after="100" w:afterAutospacing="1"/>
+        <w:ind w:firstLine="720"/>
+        <w:rPr>
+          <w:rFonts w:ascii="Roboto" w:eastAsia="Times New Roman" w:hAnsi="Roboto" w:cs="Times New Roman"/>
+          <w:color w:val="333333"/>
+        </w:rPr>
+      </w:pPr>
+    </w:p>
+    <w:p>
+      <w:pPr>
+        <w:pStyle w:val="ListParagraph"/>
+        <w:shd w:val="clear" w:color="auto" w:fill="FFFFFF"/>
+        <w:spacing w:before="100" w:beforeAutospacing="1" w:after="100" w:afterAutospacing="1"/>
+        <w:ind w:firstLine="720"/>
+        <w:rPr>
+          <w:rFonts w:ascii="Roboto" w:eastAsia="Times New Roman" w:hAnsi="Roboto" w:cs="Times New Roman"/>
+          <w:color w:val="333333"/>
+        </w:rPr>
+      </w:pPr>
+      <w:r>
+        <w:rPr>
+          <w:rFonts w:ascii="Roboto" w:eastAsia="Times New Roman" w:hAnsi="Roboto" w:cs="Times New Roman"/>
+          <w:color w:val="333333"/>
+        </w:rPr>
+        <w:t>INFSYS 6862 : AI applications in Business and Cybersecurity</w:t>
+      </w:r>
     </w:p>
     <w:p>
       <w:pPr>
@@ -37178,7 +37467,7 @@
 </file>
 
 <file path=word/numbering.xml><?xml version="1.0" encoding="utf-8"?>
-<w:numbering xmlns:wpc="http://schemas.microsoft.com/office/word/2010/wordprocessingCanvas" xmlns:cx="http://schemas.microsoft.com/office/drawing/2014/chartex" xmlns:cx1="http://schemas.microsoft.com/office/drawing/2015/9/8/chartex" xmlns:cx2="http://schemas.microsoft.com/office/drawing/2015/10/21/chartex" xmlns:cx3="http://schemas.microsoft.com/office/drawing/2016/5/9/chartex" xmlns:cx4="http://schemas.microsoft.com/office/drawing/2016/5/10/chartex" xmlns:cx5="http://schemas.microsoft.com/office/drawing/2016/5/11/chartex" xmlns:cx6="http://schemas.microsoft.com/office/drawing/2016/5/12/chartex" xmlns:cx7="http://schemas.microsoft.com/office/drawing/2016/5/13/chartex" xmlns:cx8="http://schemas.microsoft.com/office/drawing/2016/5/14/chartex" xmlns:mc="http://schemas.openxmlformats.org/markup-compatibility/2006" xmlns:aink="http://schemas.microsoft.com/office/drawing/2016/ink" xmlns:am3d="http://schemas.microsoft.com/office/drawing/2017/model3d" xmlns:o="urn:schemas-microsoft-com:office:office" xmlns:oel="http://schemas.microsoft.com/office/2019/extlst" xmlns:r="http://schemas.openxmlformats.org/officeDocument/2006/relationships" xmlns:m="http://schemas.openxmlformats.org/officeDocument/2006/math" xmlns:v="urn:schemas-microsoft-com:vml" xmlns:wp14="http://schemas.microsoft.com/office/word/2010/wordprocessingDrawing" xmlns:wp="http://schemas.openxmlformats.org/drawingml/2006/wordprocessingDrawing" xmlns:w10="urn:schemas-microsoft-com:office:word" xmlns:w="http://schemas.openxmlformats.org/wordprocessingml/2006/main" xmlns:w14="http://schemas.microsoft.com/office/word/2010/wordml" xmlns:w15="http://schemas.microsoft.com/office/word/2012/wordml" xmlns:w16cex="http://schemas.microsoft.com/office/word/2018/wordml/cex" xmlns:w16cid="http://schemas.microsoft.com/office/word/2016/wordml/cid" xmlns:w16="http://schemas.microsoft.com/office/word/2018/wordml" xmlns:w16sdtdh="http://schemas.microsoft.com/office/word/2020/wordml/sdtdatahash" xmlns:w16se="http://schemas.microsoft.com/office/word/2015/wordml/symex" xmlns:wpg="http://schemas.microsoft.com/office/word/2010/wordprocessingGroup" xmlns:wpi="http://schemas.microsoft.com/office/word/2010/wordprocessingInk" xmlns:wne="http://schemas.microsoft.com/office/word/2006/wordml" xmlns:wps="http://schemas.microsoft.com/office/word/2010/wordprocessingShape" mc:Ignorable="w14 w15 w16se w16cid w16 w16cex w16sdtdh wp14">
+<w:numbering xmlns:wpc="http://schemas.microsoft.com/office/word/2010/wordprocessingCanvas" xmlns:cx="http://schemas.microsoft.com/office/drawing/2014/chartex" xmlns:cx1="http://schemas.microsoft.com/office/drawing/2015/9/8/chartex" xmlns:cx2="http://schemas.microsoft.com/office/drawing/2015/10/21/chartex" xmlns:cx3="http://schemas.microsoft.com/office/drawing/2016/5/9/chartex" xmlns:cx4="http://schemas.microsoft.com/office/drawing/2016/5/10/chartex" xmlns:cx5="http://schemas.microsoft.com/office/drawing/2016/5/11/chartex" xmlns:cx6="http://schemas.microsoft.com/office/drawing/2016/5/12/chartex" xmlns:cx7="http://schemas.microsoft.com/office/drawing/2016/5/13/chartex" xmlns:cx8="http://schemas.microsoft.com/office/drawing/2016/5/14/chartex" xmlns:mc="http://schemas.openxmlformats.org/markup-compatibility/2006" xmlns:aink="http://schemas.microsoft.com/office/drawing/2016/ink" xmlns:am3d="http://schemas.microsoft.com/office/drawing/2017/model3d" xmlns:o="urn:schemas-microsoft-com:office:office" xmlns:oel="http://schemas.microsoft.com/office/2019/extlst" xmlns:r="http://schemas.openxmlformats.org/officeDocument/2006/relationships" xmlns:m="http://schemas.openxmlformats.org/officeDocument/2006/math" xmlns:v="urn:schemas-microsoft-com:vml" xmlns:wp14="http://schemas.microsoft.com/office/word/2010/wordprocessingDrawing" xmlns:wp="http://schemas.openxmlformats.org/drawingml/2006/wordprocessingDrawing" xmlns:w10="urn:schemas-microsoft-com:office:word" xmlns:w="http://schemas.openxmlformats.org/wordprocessingml/2006/main" xmlns:w14="http://schemas.microsoft.com/office/word/2010/wordml" xmlns:w15="http://schemas.microsoft.com/office/word/2012/wordml" xmlns:w16cex="http://schemas.microsoft.com/office/word/2018/wordml/cex" xmlns:w16cid="http://schemas.microsoft.com/office/word/2016/wordml/cid" xmlns:w16="http://schemas.microsoft.com/office/word/2018/wordml" xmlns:w16du="http://schemas.microsoft.com/office/word/2023/wordml/word16du" xmlns:w16sdtdh="http://schemas.microsoft.com/office/word/2020/wordml/sdtdatahash" xmlns:w16se="http://schemas.microsoft.com/office/word/2015/wordml/symex" xmlns:wpg="http://schemas.microsoft.com/office/word/2010/wordprocessingGroup" xmlns:wpi="http://schemas.microsoft.com/office/word/2010/wordprocessingInk" xmlns:wne="http://schemas.microsoft.com/office/word/2006/wordml" xmlns:wps="http://schemas.microsoft.com/office/word/2010/wordprocessingShape" mc:Ignorable="w14 w15 w16se w16cid w16 w16cex w16sdtdh w16du wp14">
   <w:abstractNum w:abstractNumId="0" w15:restartNumberingAfterBreak="0">
     <w:nsid w:val="18AF1D26"/>
     <w:multiLevelType w:val="hybridMultilevel"/>
@@ -38513,6 +38802,92 @@
     </w:lvl>
   </w:abstractNum>
   <w:abstractNum w:abstractNumId="11" w15:restartNumberingAfterBreak="0">
+    <w:nsid w:val="4A8220A8"/>
+    <w:multiLevelType w:val="hybridMultilevel"/>
+    <w:tmpl w:val="7310AA1A"/>
+    <w:lvl w:ilvl="0" w:tplc="FFFFFFFF">
+      <w:start w:val="1"/>
+      <w:numFmt w:val="decimal"/>
+      <w:lvlText w:val="%1."/>
+      <w:lvlJc w:val="left"/>
+      <w:pPr>
+        <w:ind w:left="720" w:hanging="360"/>
+      </w:pPr>
+    </w:lvl>
+    <w:lvl w:ilvl="1" w:tplc="FFFFFFFF" w:tentative="1">
+      <w:start w:val="1"/>
+      <w:numFmt w:val="lowerLetter"/>
+      <w:lvlText w:val="%2."/>
+      <w:lvlJc w:val="left"/>
+      <w:pPr>
+        <w:ind w:left="1440" w:hanging="360"/>
+      </w:pPr>
+    </w:lvl>
+    <w:lvl w:ilvl="2" w:tplc="FFFFFFFF" w:tentative="1">
+      <w:start w:val="1"/>
+      <w:numFmt w:val="lowerRoman"/>
+      <w:lvlText w:val="%3."/>
+      <w:lvlJc w:val="right"/>
+      <w:pPr>
+        <w:ind w:left="2160" w:hanging="180"/>
+      </w:pPr>
+    </w:lvl>
+    <w:lvl w:ilvl="3" w:tplc="FFFFFFFF" w:tentative="1">
+      <w:start w:val="1"/>
+      <w:numFmt w:val="decimal"/>
+      <w:lvlText w:val="%4."/>
+      <w:lvlJc w:val="left"/>
+      <w:pPr>
+        <w:ind w:left="2880" w:hanging="360"/>
+      </w:pPr>
+    </w:lvl>
+    <w:lvl w:ilvl="4" w:tplc="FFFFFFFF" w:tentative="1">
+      <w:start w:val="1"/>
+      <w:numFmt w:val="lowerLetter"/>
+      <w:lvlText w:val="%5."/>
+      <w:lvlJc w:val="left"/>
+      <w:pPr>
+        <w:ind w:left="3600" w:hanging="360"/>
+      </w:pPr>
+    </w:lvl>
+    <w:lvl w:ilvl="5" w:tplc="FFFFFFFF" w:tentative="1">
+      <w:start w:val="1"/>
+      <w:numFmt w:val="lowerRoman"/>
+      <w:lvlText w:val="%6."/>
+      <w:lvlJc w:val="right"/>
+      <w:pPr>
+        <w:ind w:left="4320" w:hanging="180"/>
+      </w:pPr>
+    </w:lvl>
+    <w:lvl w:ilvl="6" w:tplc="FFFFFFFF" w:tentative="1">
+      <w:start w:val="1"/>
+      <w:numFmt w:val="decimal"/>
+      <w:lvlText w:val="%7."/>
+      <w:lvlJc w:val="left"/>
+      <w:pPr>
+        <w:ind w:left="5040" w:hanging="360"/>
+      </w:pPr>
+    </w:lvl>
+    <w:lvl w:ilvl="7" w:tplc="FFFFFFFF" w:tentative="1">
+      <w:start w:val="1"/>
+      <w:numFmt w:val="lowerLetter"/>
+      <w:lvlText w:val="%8."/>
+      <w:lvlJc w:val="left"/>
+      <w:pPr>
+        <w:ind w:left="5760" w:hanging="360"/>
+      </w:pPr>
+    </w:lvl>
+    <w:lvl w:ilvl="8" w:tplc="FFFFFFFF" w:tentative="1">
+      <w:start w:val="1"/>
+      <w:numFmt w:val="lowerRoman"/>
+      <w:lvlText w:val="%9."/>
+      <w:lvlJc w:val="right"/>
+      <w:pPr>
+        <w:ind w:left="6480" w:hanging="180"/>
+      </w:pPr>
+    </w:lvl>
+  </w:abstractNum>
+  <w:abstractNum w:abstractNumId="12" w15:restartNumberingAfterBreak="0">
     <w:nsid w:val="4AC36886"/>
     <w:multiLevelType w:val="multilevel"/>
     <w:tmpl w:val="54327B0A"/>
@@ -38661,7 +39036,7 @@
       </w:rPr>
     </w:lvl>
   </w:abstractNum>
-  <w:abstractNum w:abstractNumId="12" w15:restartNumberingAfterBreak="0">
+  <w:abstractNum w:abstractNumId="13" w15:restartNumberingAfterBreak="0">
     <w:nsid w:val="59C93B37"/>
     <w:multiLevelType w:val="multilevel"/>
     <w:tmpl w:val="D178A846"/>
@@ -38810,7 +39185,7 @@
       </w:rPr>
     </w:lvl>
   </w:abstractNum>
-  <w:abstractNum w:abstractNumId="13" w15:restartNumberingAfterBreak="0">
+  <w:abstractNum w:abstractNumId="14" w15:restartNumberingAfterBreak="0">
     <w:nsid w:val="5A3434F3"/>
     <w:multiLevelType w:val="hybridMultilevel"/>
     <w:tmpl w:val="253CE916"/>
@@ -38923,7 +39298,7 @@
       </w:rPr>
     </w:lvl>
   </w:abstractNum>
-  <w:abstractNum w:abstractNumId="14" w15:restartNumberingAfterBreak="0">
+  <w:abstractNum w:abstractNumId="15" w15:restartNumberingAfterBreak="0">
     <w:nsid w:val="7F9546C8"/>
     <w:multiLevelType w:val="multilevel"/>
     <w:tmpl w:val="48DA59B4"/>
@@ -39076,7 +39451,7 @@
     <w:abstractNumId w:val="6"/>
   </w:num>
   <w:num w:numId="2" w16cid:durableId="1570308116">
-    <w:abstractNumId w:val="11"/>
+    <w:abstractNumId w:val="12"/>
   </w:num>
   <w:num w:numId="3" w16cid:durableId="174198952">
     <w:abstractNumId w:val="2"/>
@@ -39085,10 +39460,10 @@
     <w:abstractNumId w:val="5"/>
   </w:num>
   <w:num w:numId="5" w16cid:durableId="482237101">
-    <w:abstractNumId w:val="13"/>
+    <w:abstractNumId w:val="14"/>
   </w:num>
   <w:num w:numId="6" w16cid:durableId="1695499310">
-    <w:abstractNumId w:val="14"/>
+    <w:abstractNumId w:val="15"/>
   </w:num>
   <w:num w:numId="7" w16cid:durableId="1346593776">
     <w:abstractNumId w:val="7"/>
@@ -39115,13 +39490,16 @@
     <w:abstractNumId w:val="8"/>
   </w:num>
   <w:num w:numId="15" w16cid:durableId="2046174392">
-    <w:abstractNumId w:val="12"/>
+    <w:abstractNumId w:val="13"/>
+  </w:num>
+  <w:num w:numId="16" w16cid:durableId="2124153933">
+    <w:abstractNumId w:val="11"/>
   </w:num>
 </w:numbering>
 </file>
 
 <file path=word/styles.xml><?xml version="1.0" encoding="utf-8"?>
-<w:styles xmlns:mc="http://schemas.openxmlformats.org/markup-compatibility/2006" xmlns:r="http://schemas.openxmlformats.org/officeDocument/2006/relationships" xmlns:w="http://schemas.openxmlformats.org/wordprocessingml/2006/main" xmlns:w14="http://schemas.microsoft.com/office/word/2010/wordml" xmlns:w15="http://schemas.microsoft.com/office/word/2012/wordml" xmlns:w16cex="http://schemas.microsoft.com/office/word/2018/wordml/cex" xmlns:w16cid="http://schemas.microsoft.com/office/word/2016/wordml/cid" xmlns:w16="http://schemas.microsoft.com/office/word/2018/wordml" xmlns:w16sdtdh="http://schemas.microsoft.com/office/word/2020/wordml/sdtdatahash" xmlns:w16se="http://schemas.microsoft.com/office/word/2015/wordml/symex" mc:Ignorable="w14 w15 w16se w16cid w16 w16cex w16sdtdh">
+<w:styles xmlns:mc="http://schemas.openxmlformats.org/markup-compatibility/2006" xmlns:r="http://schemas.openxmlformats.org/officeDocument/2006/relationships" xmlns:w="http://schemas.openxmlformats.org/wordprocessingml/2006/main" xmlns:w14="http://schemas.microsoft.com/office/word/2010/wordml" xmlns:w15="http://schemas.microsoft.com/office/word/2012/wordml" xmlns:w16cex="http://schemas.microsoft.com/office/word/2018/wordml/cex" xmlns:w16cid="http://schemas.microsoft.com/office/word/2016/wordml/cid" xmlns:w16="http://schemas.microsoft.com/office/word/2018/wordml" xmlns:w16du="http://schemas.microsoft.com/office/word/2023/wordml/word16du" xmlns:w16sdtdh="http://schemas.microsoft.com/office/word/2020/wordml/sdtdatahash" xmlns:w16se="http://schemas.microsoft.com/office/word/2015/wordml/symex" mc:Ignorable="w14 w15 w16se w16cid w16 w16cex w16sdtdh w16du">
   <w:docDefaults>
     <w:rPrDefault>
       <w:rPr>

</xml_diff>